<commit_message>
use case personal registration
</commit_message>
<xml_diff>
--- a/Use_case_registration_form_1.docx
+++ b/Use_case_registration_form_1.docx
@@ -7,6 +7,7 @@
         <w:rPr>
           <w:sz w:val="24"/>
           <w:szCs w:val="24"/>
+          <w:lang w:val="en-US"/>
         </w:rPr>
       </w:pPr>
       <w:proofErr w:type="spellStart"/>
@@ -39,7 +40,15 @@
           <w:sz w:val="24"/>
           <w:szCs w:val="24"/>
         </w:rPr>
-        <w:t xml:space="preserve"> 1.</w:t>
+        <w:t xml:space="preserve"> 1</w:t>
+      </w:r>
+      <w:r>
+        <w:rPr>
+          <w:sz w:val="24"/>
+          <w:szCs w:val="24"/>
+          <w:lang w:val="en-US"/>
+        </w:rPr>
+        <w:t>: Personal registration</w:t>
       </w:r>
     </w:p>
     <w:tbl>

</xml_diff>